<commit_message>
Bus Management and restyling
</commit_message>
<xml_diff>
--- a/TXB Orders and Timeline.docx
+++ b/TXB Orders and Timeline.docx
@@ -347,6 +347,29 @@
     </w:p>
     <w:p>
       <w:pPr>
+        <w:numPr>
+          <w:ilvl w:val="0"/>
+          <w:numId w:val="8"/>
+        </w:numPr>
+        <w:rPr>
+          <w:lang w:val="en-US"/>
+        </w:rPr>
+      </w:pPr>
+      <w:r>
+        <w:rPr>
+          <w:lang w:val="en-US"/>
+        </w:rPr>
+        <w:t>Deadline to create an o</w:t>
+      </w:r>
+      <w:r>
+        <w:rPr>
+          <w:lang w:val="en-US"/>
+        </w:rPr>
+        <w:t>rder is 18.00</w:t>
+      </w:r>
+    </w:p>
+    <w:p>
+      <w:pPr>
         <w:rPr>
           <w:lang w:val="en-US"/>
         </w:rPr>
@@ -369,7 +392,7 @@
     <w:p>
       <w:r>
         <w:pict w14:anchorId="09BE7CCC">
-          <v:rect id="_x0000_i1106" style="width:0;height:1.5pt" o:hralign="center" o:hrstd="t" o:hr="t" fillcolor="#a0a0a0" stroked="f"/>
+          <v:rect id="_x0000_i1025" style="width:0;height:1.5pt" o:hralign="center" o:hrstd="t" o:hr="t" fillcolor="#a0a0a0" stroked="f"/>
         </w:pict>
       </w:r>
     </w:p>
@@ -547,6 +570,7 @@
         </w:numPr>
       </w:pPr>
       <w:r>
+        <w:lastRenderedPageBreak/>
         <w:t>Fleet ID</w:t>
       </w:r>
     </w:p>
@@ -558,7 +582,6 @@
         </w:numPr>
       </w:pPr>
       <w:r>
-        <w:lastRenderedPageBreak/>
         <w:t xml:space="preserve">Click </w:t>
       </w:r>
       <w:proofErr w:type="spellStart"/>
@@ -598,7 +621,7 @@
     <w:p>
       <w:r>
         <w:pict w14:anchorId="6BC64C1D">
-          <v:rect id="_x0000_i1107" style="width:0;height:1.5pt" o:hralign="center" o:hrstd="t" o:hr="t" fillcolor="#a0a0a0" stroked="f"/>
+          <v:rect id="_x0000_i1026" style="width:0;height:1.5pt" o:hralign="center" o:hrstd="t" o:hr="t" fillcolor="#a0a0a0" stroked="f"/>
         </w:pict>
       </w:r>
     </w:p>
@@ -947,7 +970,7 @@
     <w:p>
       <w:r>
         <w:pict w14:anchorId="3162E29B">
-          <v:rect id="_x0000_i1108" style="width:0;height:1.5pt" o:hralign="center" o:hrstd="t" o:hr="t" fillcolor="#a0a0a0" stroked="f"/>
+          <v:rect id="_x0000_i1027" style="width:0;height:1.5pt" o:hralign="center" o:hrstd="t" o:hr="t" fillcolor="#a0a0a0" stroked="f"/>
         </w:pict>
       </w:r>
     </w:p>
@@ -1174,6 +1197,7 @@
       </w:pPr>
       <w:proofErr w:type="spellStart"/>
       <w:r>
+        <w:lastRenderedPageBreak/>
         <w:t>Fuel</w:t>
       </w:r>
       <w:proofErr w:type="spellEnd"/>
@@ -1203,7 +1227,6 @@
         <w:rPr>
           <w:lang w:val="en-US"/>
         </w:rPr>
-        <w:lastRenderedPageBreak/>
         <w:t>Fleet No. or Plate ID: Enter and press Enter</w:t>
       </w:r>
     </w:p>
@@ -1266,7 +1289,7 @@
     <w:p>
       <w:r>
         <w:pict w14:anchorId="399C27B4">
-          <v:rect id="_x0000_i1109" style="width:0;height:1.5pt" o:hralign="center" o:hrstd="t" o:hr="t" fillcolor="#a0a0a0" stroked="f"/>
+          <v:rect id="_x0000_i1028" style="width:0;height:1.5pt" o:hralign="center" o:hrstd="t" o:hr="t" fillcolor="#a0a0a0" stroked="f"/>
         </w:pict>
       </w:r>
     </w:p>
@@ -1637,7 +1660,7 @@
     <w:p>
       <w:r>
         <w:pict w14:anchorId="36AC0499">
-          <v:rect id="_x0000_i1110" style="width:0;height:1.5pt" o:hralign="center" o:hrstd="t" o:hr="t" fillcolor="#a0a0a0" stroked="f"/>
+          <v:rect id="_x0000_i1029" style="width:0;height:1.5pt" o:hralign="center" o:hrstd="t" o:hr="t" fillcolor="#a0a0a0" stroked="f"/>
         </w:pict>
       </w:r>
     </w:p>
@@ -1755,6 +1778,7 @@
         <w:rPr>
           <w:lang w:val="en-US"/>
         </w:rPr>
+        <w:lastRenderedPageBreak/>
         <w:t>Use filters to locate target vehicle</w:t>
       </w:r>
     </w:p>
@@ -1766,7 +1790,6 @@
         </w:numPr>
       </w:pPr>
       <w:r>
-        <w:lastRenderedPageBreak/>
         <w:t xml:space="preserve">Click </w:t>
       </w:r>
       <w:proofErr w:type="spellStart"/>
@@ -1901,7 +1924,7 @@
     <w:p>
       <w:r>
         <w:pict w14:anchorId="0039441E">
-          <v:rect id="_x0000_i1111" style="width:0;height:1.5pt" o:hralign="center" o:hrstd="t" o:hr="t" fillcolor="#a0a0a0" stroked="f"/>
+          <v:rect id="_x0000_i1030" style="width:0;height:1.5pt" o:hralign="center" o:hrstd="t" o:hr="t" fillcolor="#a0a0a0" stroked="f"/>
         </w:pict>
       </w:r>
     </w:p>
@@ -5213,6 +5236,7 @@
   <w:style w:type="character" w:default="1" w:styleId="Carpredefinitoparagrafo">
     <w:name w:val="Default Paragraph Font"/>
     <w:uiPriority w:val="1"/>
+    <w:semiHidden/>
     <w:unhideWhenUsed/>
   </w:style>
   <w:style w:type="table" w:default="1" w:styleId="Tabellanormale">

</xml_diff>